<commit_message>
Milestone 3 update to the user manual
</commit_message>
<xml_diff>
--- a/Documentation/User Manual.docx
+++ b/Documentation/User Manual.docx
@@ -347,11 +347,9 @@
       <w:r>
         <w:t>ox”, Mushrooms are represented by “</w:t>
       </w:r>
-      <w:proofErr w:type="spellStart"/>
       <w:r>
         <w:t>Shr</w:t>
       </w:r>
-      <w:proofErr w:type="spellEnd"/>
       <w:r>
         <w:t>”, and holes are represented by “&gt;  &lt;”, on each their tiles.</w:t>
       </w:r>
@@ -671,9 +669,119 @@
       <w:r>
         <w:t>Becomes available when current game is completed</w:t>
       </w:r>
+    </w:p>
+    <w:p/>
+    <w:p>
+      <w:pPr>
+        <w:pStyle w:val="Subtitle"/>
+      </w:pPr>
+      <w:r>
+        <w:t>Milestone 3:</w:t>
+      </w:r>
+    </w:p>
+    <w:p>
+      <w:r>
+        <w:rPr>
+          <w:noProof/>
+        </w:rPr>
+        <w:drawing>
+          <wp:inline distT="0" distB="0" distL="0" distR="0" wp14:anchorId="4FCD1E4C" wp14:editId="1E720EBC">
+            <wp:extent cx="5935980" cy="4739640"/>
+            <wp:effectExtent l="0" t="0" r="7620" b="3810"/>
+            <wp:docPr id="1" name="Picture 1"/>
+            <wp:cNvGraphicFramePr>
+              <a:graphicFrameLocks xmlns:a="http://schemas.openxmlformats.org/drawingml/2006/main" noChangeAspect="1"/>
+            </wp:cNvGraphicFramePr>
+            <a:graphic xmlns:a="http://schemas.openxmlformats.org/drawingml/2006/main">
+              <a:graphicData uri="http://schemas.openxmlformats.org/drawingml/2006/picture">
+                <pic:pic xmlns:pic="http://schemas.openxmlformats.org/drawingml/2006/picture">
+                  <pic:nvPicPr>
+                    <pic:cNvPr id="0" name="Picture 1"/>
+                    <pic:cNvPicPr>
+                      <a:picLocks noChangeAspect="1" noChangeArrowheads="1"/>
+                    </pic:cNvPicPr>
+                  </pic:nvPicPr>
+                  <pic:blipFill>
+                    <a:blip r:embed="rId6">
+                      <a:extLst>
+                        <a:ext uri="{28A0092B-C50C-407E-A947-70E740481C1C}">
+                          <a14:useLocalDpi xmlns:a14="http://schemas.microsoft.com/office/drawing/2010/main" val="0"/>
+                        </a:ext>
+                      </a:extLst>
+                    </a:blip>
+                    <a:srcRect/>
+                    <a:stretch>
+                      <a:fillRect/>
+                    </a:stretch>
+                  </pic:blipFill>
+                  <pic:spPr bwMode="auto">
+                    <a:xfrm>
+                      <a:off x="0" y="0"/>
+                      <a:ext cx="5935980" cy="4739640"/>
+                    </a:xfrm>
+                    <a:prstGeom prst="rect">
+                      <a:avLst/>
+                    </a:prstGeom>
+                    <a:noFill/>
+                    <a:ln>
+                      <a:noFill/>
+                    </a:ln>
+                  </pic:spPr>
+                </pic:pic>
+              </a:graphicData>
+            </a:graphic>
+          </wp:inline>
+        </w:drawing>
+      </w:r>
+    </w:p>
+    <w:p>
+      <w:pPr>
+        <w:pStyle w:val="Subtitle"/>
+      </w:pPr>
+      <w:r>
+        <w:t>Level Solver:</w:t>
+      </w:r>
+    </w:p>
+    <w:p>
+      <w:pPr>
+        <w:pStyle w:val="Subtitle"/>
+        <w:numPr>
+          <w:ilvl w:val="0"/>
+          <w:numId w:val="2"/>
+        </w:numPr>
+      </w:pPr>
+      <w:r>
+        <w:t>Within the menu under level options, the option Level Solver will bring up a pop up of the moves needed to win the puzzle.</w:t>
+      </w:r>
+    </w:p>
+    <w:p>
+      <w:pPr>
+        <w:pStyle w:val="Subtitle"/>
+      </w:pPr>
+    </w:p>
+    <w:p>
+      <w:pPr>
+        <w:pStyle w:val="Subtitle"/>
+      </w:pPr>
+      <w:r>
+        <w:t>Hint</w:t>
+      </w:r>
+    </w:p>
+    <w:p>
+      <w:pPr>
+        <w:pStyle w:val="Subtitle"/>
+        <w:numPr>
+          <w:ilvl w:val="0"/>
+          <w:numId w:val="2"/>
+        </w:numPr>
+      </w:pPr>
       <w:bookmarkStart w:id="0" w:name="_GoBack"/>
       <w:bookmarkEnd w:id="0"/>
-    </w:p>
+      <w:r>
+        <w:t>Clicking the hint option, will highlight the piece that needs to be moved in orange and the destination of the piece in purple.</w:t>
+      </w:r>
+    </w:p>
+    <w:p/>
     <w:sectPr>
       <w:pgSz w:w="12240" w:h="15840"/>
       <w:pgMar w:top="1440" w:right="1440" w:bottom="1440" w:left="1440" w:header="708" w:footer="708" w:gutter="0"/>
@@ -938,7 +1046,7 @@
       </w:pPr>
     </w:pPrDefault>
   </w:docDefaults>
-  <w:latentStyles w:defLockedState="0" w:defUIPriority="99" w:defSemiHidden="0" w:defUnhideWhenUsed="0" w:defQFormat="0" w:count="377">
+  <w:latentStyles w:defLockedState="0" w:defUIPriority="99" w:defSemiHidden="0" w:defUnhideWhenUsed="0" w:defQFormat="0" w:count="376">
     <w:lsdException w:name="Normal" w:uiPriority="0" w:qFormat="1"/>
     <w:lsdException w:name="heading 1" w:uiPriority="9" w:qFormat="1"/>
     <w:lsdException w:name="heading 2" w:semiHidden="1" w:uiPriority="9" w:unhideWhenUsed="1" w:qFormat="1"/>
@@ -1044,6 +1152,7 @@
     <w:lsdException w:name="HTML Sample" w:semiHidden="1" w:unhideWhenUsed="1"/>
     <w:lsdException w:name="HTML Typewriter" w:semiHidden="1" w:unhideWhenUsed="1"/>
     <w:lsdException w:name="HTML Variable" w:semiHidden="1" w:unhideWhenUsed="1"/>
+    <w:lsdException w:name="Normal Table" w:semiHidden="1" w:unhideWhenUsed="1"/>
     <w:lsdException w:name="annotation subject" w:semiHidden="1" w:unhideWhenUsed="1"/>
     <w:lsdException w:name="No List" w:semiHidden="1" w:unhideWhenUsed="1"/>
     <w:lsdException w:name="Outline List 1" w:semiHidden="1" w:unhideWhenUsed="1"/>
@@ -1089,9 +1198,11 @@
     <w:lsdException w:name="Table Subtle 1" w:semiHidden="1" w:unhideWhenUsed="1"/>
     <w:lsdException w:name="Table Subtle 2" w:semiHidden="1" w:unhideWhenUsed="1"/>
     <w:lsdException w:name="Table Web 1" w:semiHidden="1" w:unhideWhenUsed="1"/>
+    <w:lsdException w:name="Table Web 2" w:semiHidden="1" w:unhideWhenUsed="1"/>
     <w:lsdException w:name="Table Web 3" w:semiHidden="1" w:unhideWhenUsed="1"/>
     <w:lsdException w:name="Balloon Text" w:semiHidden="1" w:unhideWhenUsed="1"/>
     <w:lsdException w:name="Table Grid" w:uiPriority="39"/>
+    <w:lsdException w:name="Table Theme" w:semiHidden="1" w:unhideWhenUsed="1"/>
     <w:lsdException w:name="Placeholder Text" w:semiHidden="1"/>
     <w:lsdException w:name="No Spacing" w:uiPriority="1" w:qFormat="1"/>
     <w:lsdException w:name="Light Shading" w:uiPriority="60"/>
@@ -1312,7 +1423,6 @@
     <w:lsdException w:name="Hashtag" w:semiHidden="1" w:unhideWhenUsed="1"/>
     <w:lsdException w:name="Unresolved Mention" w:semiHidden="1" w:unhideWhenUsed="1"/>
     <w:lsdException w:name="Smart Link" w:semiHidden="1" w:unhideWhenUsed="1"/>
-    <w:lsdException w:name="Smart Link Error" w:semiHidden="1" w:unhideWhenUsed="1"/>
   </w:latentStyles>
   <w:style w:type="paragraph" w:default="1" w:styleId="Normal">
     <w:name w:val="Normal"/>

</xml_diff>

<commit_message>
Update to the user manual for milestone 4
</commit_message>
<xml_diff>
--- a/Documentation/User Manual.docx
+++ b/Documentation/User Manual.docx
@@ -347,9 +347,11 @@
       <w:r>
         <w:t>ox”, Mushrooms are represented by “</w:t>
       </w:r>
+      <w:proofErr w:type="spellStart"/>
       <w:r>
         <w:t>Shr</w:t>
       </w:r>
+      <w:proofErr w:type="spellEnd"/>
       <w:r>
         <w:t>”, and holes are represented by “&gt;  &lt;”, on each their tiles.</w:t>
       </w:r>
@@ -383,7 +385,15 @@
         </w:numPr>
       </w:pPr>
       <w:r>
-        <w:t>If you selected an empty spot or a mush room a console print out will say you are unable to select the piece, re prompt for new coordinates</w:t>
+        <w:t xml:space="preserve">If you selected an empty spot or a mush room a console </w:t>
+      </w:r>
+      <w:proofErr w:type="gramStart"/>
+      <w:r>
+        <w:t>print</w:t>
+      </w:r>
+      <w:proofErr w:type="gramEnd"/>
+      <w:r>
+        <w:t xml:space="preserve"> out will say you are unable to select the piece, re prompt for new coordinates</w:t>
       </w:r>
     </w:p>
     <w:p>
@@ -775,13 +785,203 @@
           <w:numId w:val="2"/>
         </w:numPr>
       </w:pPr>
+      <w:r>
+        <w:t>Clicking the hint option, will highlight the piece that needs to be moved in orange and the destination of the piece in purple.</w:t>
+      </w:r>
+    </w:p>
+    <w:p>
+      <w:pPr>
+        <w:pStyle w:val="Subtitle"/>
+      </w:pPr>
+      <w:r>
+        <w:lastRenderedPageBreak/>
+        <w:t>Milestone 4</w:t>
+      </w:r>
       <w:bookmarkStart w:id="0" w:name="_GoBack"/>
       <w:bookmarkEnd w:id="0"/>
-      <w:r>
-        <w:t>Clicking the hint option, will highlight the piece that needs to be moved in orange and the destination of the piece in purple.</w:t>
-      </w:r>
-    </w:p>
-    <w:p/>
+    </w:p>
+    <w:p>
+      <w:r>
+        <w:rPr>
+          <w:noProof/>
+        </w:rPr>
+        <w:drawing>
+          <wp:inline distT="0" distB="0" distL="0" distR="0" wp14:anchorId="4B537D48" wp14:editId="102DD939">
+            <wp:extent cx="3134278" cy="2369820"/>
+            <wp:effectExtent l="0" t="0" r="9525" b="0"/>
+            <wp:docPr id="3" name="Picture 3"/>
+            <wp:cNvGraphicFramePr>
+              <a:graphicFrameLocks xmlns:a="http://schemas.openxmlformats.org/drawingml/2006/main" noChangeAspect="1"/>
+            </wp:cNvGraphicFramePr>
+            <a:graphic xmlns:a="http://schemas.openxmlformats.org/drawingml/2006/main">
+              <a:graphicData uri="http://schemas.openxmlformats.org/drawingml/2006/picture">
+                <pic:pic xmlns:pic="http://schemas.openxmlformats.org/drawingml/2006/picture">
+                  <pic:nvPicPr>
+                    <pic:cNvPr id="0" name="Picture 1"/>
+                    <pic:cNvPicPr>
+                      <a:picLocks noChangeAspect="1" noChangeArrowheads="1"/>
+                    </pic:cNvPicPr>
+                  </pic:nvPicPr>
+                  <pic:blipFill>
+                    <a:blip r:embed="rId7" cstate="print">
+                      <a:extLst>
+                        <a:ext uri="{28A0092B-C50C-407E-A947-70E740481C1C}">
+                          <a14:useLocalDpi xmlns:a14="http://schemas.microsoft.com/office/drawing/2010/main" val="0"/>
+                        </a:ext>
+                      </a:extLst>
+                    </a:blip>
+                    <a:srcRect/>
+                    <a:stretch>
+                      <a:fillRect/>
+                    </a:stretch>
+                  </pic:blipFill>
+                  <pic:spPr bwMode="auto">
+                    <a:xfrm>
+                      <a:off x="0" y="0"/>
+                      <a:ext cx="3138604" cy="2373091"/>
+                    </a:xfrm>
+                    <a:prstGeom prst="rect">
+                      <a:avLst/>
+                    </a:prstGeom>
+                    <a:noFill/>
+                    <a:ln>
+                      <a:noFill/>
+                    </a:ln>
+                  </pic:spPr>
+                </pic:pic>
+              </a:graphicData>
+            </a:graphic>
+          </wp:inline>
+        </w:drawing>
+      </w:r>
+    </w:p>
+    <w:p>
+      <w:pPr>
+        <w:pStyle w:val="Subtitle"/>
+      </w:pPr>
+      <w:r>
+        <w:t>Level Builder:</w:t>
+      </w:r>
+    </w:p>
+    <w:p>
+      <w:pPr>
+        <w:pStyle w:val="Subtitle"/>
+      </w:pPr>
+      <w:r>
+        <w:tab/>
+      </w:r>
+      <w:r>
+        <w:t>-</w:t>
+      </w:r>
+      <w:r>
+        <w:t xml:space="preserve">Within the Menu -&gt; Level Options -&gt; Level Builder, and a new screen will appear that is the level builder, see figure </w:t>
+      </w:r>
+      <w:r>
+        <w:t xml:space="preserve">above </w:t>
+      </w:r>
+      <w:r>
+        <w:t>as what it looks like.</w:t>
+      </w:r>
+    </w:p>
+    <w:p>
+      <w:pPr>
+        <w:pStyle w:val="Subtitle"/>
+      </w:pPr>
+      <w:r>
+        <w:tab/>
+      </w:r>
+      <w:r>
+        <w:t>-</w:t>
+      </w:r>
+      <w:r>
+        <w:t>Simply click the icon on the piece you would like and click the spot on the board you would like it</w:t>
+      </w:r>
+    </w:p>
+    <w:p>
+      <w:pPr>
+        <w:pStyle w:val="Subtitle"/>
+      </w:pPr>
+      <w:r>
+        <w:tab/>
+        <w:t>-Reset button will clear the board</w:t>
+      </w:r>
+    </w:p>
+    <w:p>
+      <w:pPr>
+        <w:pStyle w:val="Subtitle"/>
+      </w:pPr>
+      <w:r>
+        <w:tab/>
+        <w:t>-Save button will save the puzzle as one to be used ONLY if it is solvable</w:t>
+      </w:r>
+    </w:p>
+    <w:p>
+      <w:pPr>
+        <w:pStyle w:val="Subtitle"/>
+      </w:pPr>
+    </w:p>
+    <w:p>
+      <w:pPr>
+        <w:pStyle w:val="Subtitle"/>
+      </w:pPr>
+      <w:r>
+        <w:t>Save:</w:t>
+      </w:r>
+    </w:p>
+    <w:p>
+      <w:pPr>
+        <w:pStyle w:val="Subtitle"/>
+      </w:pPr>
+      <w:r>
+        <w:tab/>
+        <w:t>-</w:t>
+      </w:r>
+      <w:r>
+        <w:t xml:space="preserve">Within the Menu -&gt; </w:t>
+      </w:r>
+      <w:r>
+        <w:t>File -&gt; save, the current state of your game will be saved to a xml file.</w:t>
+      </w:r>
+    </w:p>
+    <w:p>
+      <w:pPr>
+        <w:pStyle w:val="Subtitle"/>
+      </w:pPr>
+    </w:p>
+    <w:p>
+      <w:pPr>
+        <w:pStyle w:val="Subtitle"/>
+      </w:pPr>
+      <w:r>
+        <w:t>Load:</w:t>
+      </w:r>
+    </w:p>
+    <w:p>
+      <w:pPr>
+        <w:pStyle w:val="Subtitle"/>
+      </w:pPr>
+      <w:r>
+        <w:tab/>
+        <w:t>-</w:t>
+      </w:r>
+      <w:r>
+        <w:t xml:space="preserve">Within the Menu -&gt; File -&gt; </w:t>
+      </w:r>
+      <w:r>
+        <w:t>load</w:t>
+      </w:r>
+      <w:r>
+        <w:t xml:space="preserve">, </w:t>
+      </w:r>
+      <w:r>
+        <w:t>will load the last saved board state.</w:t>
+      </w:r>
+    </w:p>
+    <w:p>
+      <w:r>
+        <w:tab/>
+      </w:r>
+    </w:p>
     <w:sectPr>
       <w:pgSz w:w="12240" w:h="15840"/>
       <w:pgMar w:top="1440" w:right="1440" w:bottom="1440" w:left="1440" w:header="708" w:footer="708" w:gutter="0"/>

</xml_diff>